<commit_message>
w3d2: update course management
</commit_message>
<xml_diff>
--- a/report/Báo cáo tuần 1 - 23521570.docx
+++ b/report/Báo cáo tuần 1 - 23521570.docx
@@ -690,6 +690,16 @@
     <w:p>
       <w:pPr>
         <w:pStyle w:val="ListParagraph"/>
+        <w:spacing w:after="0"/>
+        <w:ind w:left="1800"/>
+      </w:pPr>
+      <w:r>
+        <w:t>(Phần chi tiết của khoá học)</w:t>
+      </w:r>
+    </w:p>
+    <w:p>
+      <w:pPr>
+        <w:pStyle w:val="ListParagraph"/>
         <w:numPr>
           <w:ilvl w:val="0"/>
           <w:numId w:val="8"/>
@@ -714,8 +724,9 @@
         <w:spacing w:after="0"/>
         <w:ind w:left="1800"/>
         <w:rPr>
-          <w:b/>
-          <w:bCs/>
+          <w:rFonts w:ascii="Segoe UI Symbol" w:hAnsi="Segoe UI Symbol" w:cs="Segoe UI Symbol"/>
+          <w:color w:val="212529"/>
+          <w:shd w:val="clear" w:color="auto" w:fill="F5F5F5"/>
         </w:rPr>
       </w:pPr>
       <w:r>
@@ -727,6 +738,78 @@
           <w:bCs/>
         </w:rPr>
         <w:t xml:space="preserve"> </w:t>
+      </w:r>
+      <w:r>
+        <w:rPr>
+          <w:rFonts w:ascii="Segoe UI Symbol" w:hAnsi="Segoe UI Symbol" w:cs="Segoe UI Symbol"/>
+          <w:color w:val="212529"/>
+          <w:shd w:val="clear" w:color="auto" w:fill="F5F5F5"/>
+        </w:rPr>
+        <w:t>✔</w:t>
+      </w:r>
+    </w:p>
+    <w:p>
+      <w:pPr>
+        <w:pStyle w:val="ListParagraph"/>
+        <w:numPr>
+          <w:ilvl w:val="0"/>
+          <w:numId w:val="8"/>
+        </w:numPr>
+        <w:spacing w:after="0"/>
+        <w:rPr>
+          <w:b/>
+          <w:bCs/>
+        </w:rPr>
+      </w:pPr>
+      <w:r>
+        <w:rPr>
+          <w:b/>
+          <w:bCs/>
+        </w:rPr>
+        <w:t xml:space="preserve">Trang </w:t>
+      </w:r>
+      <w:r>
+        <w:rPr>
+          <w:b/>
+          <w:bCs/>
+        </w:rPr>
+        <w:t>Thanh toán</w:t>
+      </w:r>
+    </w:p>
+    <w:p>
+      <w:pPr>
+        <w:pStyle w:val="ListParagraph"/>
+        <w:spacing w:after="0"/>
+        <w:ind w:left="1800"/>
+      </w:pPr>
+      <w:r>
+        <w:t>Cung cấp màn hình thông tin ngân hàng</w:t>
+      </w:r>
+    </w:p>
+    <w:p>
+      <w:pPr>
+        <w:pStyle w:val="ListParagraph"/>
+        <w:spacing w:after="0"/>
+        <w:ind w:left="1800"/>
+      </w:pPr>
+      <w:r>
+        <w:t>Thiết kế chức năng thông báo đơn hàng đến giáo viên</w:t>
+      </w:r>
+    </w:p>
+    <w:p>
+      <w:pPr>
+        <w:spacing w:after="0"/>
+        <w:rPr>
+          <w:b/>
+          <w:bCs/>
+        </w:rPr>
+      </w:pPr>
+      <w:r>
+        <w:rPr>
+          <w:b/>
+          <w:bCs/>
+        </w:rPr>
+        <w:tab/>
       </w:r>
     </w:p>
     <w:p>
@@ -945,6 +1028,7 @@
         <w:spacing w:after="0"/>
       </w:pPr>
       <w:r>
+        <w:lastRenderedPageBreak/>
         <w:t>[{‘accountname’:’password’,’username’,’1’ nếu là teacher, ‘0’ nếu là student’}]</w:t>
       </w:r>
     </w:p>
@@ -962,11 +1046,15 @@
       </w:r>
     </w:p>
     <w:p>
-      <w:r>
-        <w:br w:type="page"/>
-      </w:r>
-      <w:r>
-        <w:lastRenderedPageBreak/>
+      <w:pPr>
+        <w:ind w:left="-90"/>
+      </w:pPr>
+    </w:p>
+    <w:p>
+      <w:pPr>
+        <w:ind w:left="-90"/>
+      </w:pPr>
+      <w:r>
         <w:t xml:space="preserve">- </w:t>
       </w:r>
       <w:r>
@@ -1353,6 +1441,7 @@
         <w:spacing w:after="0"/>
       </w:pPr>
       <w:r>
+        <w:lastRenderedPageBreak/>
         <w:t xml:space="preserve"> </w:t>
       </w:r>
     </w:p>
@@ -1373,6 +1462,89 @@
       <w:pPr>
         <w:pStyle w:val="ListParagraph"/>
         <w:numPr>
+          <w:ilvl w:val="0"/>
+          <w:numId w:val="11"/>
+        </w:numPr>
+        <w:spacing w:after="0"/>
+      </w:pPr>
+      <w:r>
+        <w:t>Trong quá trình thử nghiệm, tiếp tục thay đổi sơ đồ lớp.</w:t>
+      </w:r>
+    </w:p>
+    <w:p>
+      <w:pPr>
+        <w:pStyle w:val="ListParagraph"/>
+        <w:numPr>
+          <w:ilvl w:val="0"/>
+          <w:numId w:val="11"/>
+        </w:numPr>
+        <w:spacing w:after="0"/>
+      </w:pPr>
+      <w:r>
+        <w:t>Thiết kế màn hình quản lý của giáo viên</w:t>
+      </w:r>
+    </w:p>
+    <w:p>
+      <w:pPr>
+        <w:pStyle w:val="ListParagraph"/>
+        <w:numPr>
+          <w:ilvl w:val="1"/>
+          <w:numId w:val="11"/>
+        </w:numPr>
+        <w:spacing w:after="0"/>
+      </w:pPr>
+      <w:r>
+        <w:t>Màn hình xem các khoá học đã tạo</w:t>
+      </w:r>
+    </w:p>
+    <w:p>
+      <w:pPr>
+        <w:pStyle w:val="ListParagraph"/>
+        <w:numPr>
+          <w:ilvl w:val="1"/>
+          <w:numId w:val="11"/>
+        </w:numPr>
+        <w:spacing w:after="0"/>
+      </w:pPr>
+      <w:r>
+        <w:t>Thiết kế màn hình edit khoá học</w:t>
+      </w:r>
+    </w:p>
+    <w:p>
+      <w:pPr>
+        <w:pStyle w:val="ListParagraph"/>
+        <w:numPr>
+          <w:ilvl w:val="1"/>
+          <w:numId w:val="11"/>
+        </w:numPr>
+        <w:spacing w:after="0"/>
+      </w:pPr>
+      <w:r>
+        <w:t>Thiết kế màn hình và chức năng tạo khoá học</w:t>
+      </w:r>
+    </w:p>
+    <w:p>
+      <w:pPr>
+        <w:pStyle w:val="ListParagraph"/>
+        <w:numPr>
+          <w:ilvl w:val="1"/>
+          <w:numId w:val="11"/>
+        </w:numPr>
+        <w:spacing w:after="0"/>
+      </w:pPr>
+      <w:r>
+        <w:t>Nghiên cứu cách đăng ảnh lên app để sử dụng làm banner khoá học: thư viện shutil, hàm shutil.copy(src, dct) thực hiện sao chép thư mục ảnh từ folder local của user vào thư mục src của ứng dụng.</w:t>
+      </w:r>
+    </w:p>
+    <w:p>
+      <w:pPr>
+        <w:spacing w:after="0"/>
+      </w:pPr>
+    </w:p>
+    <w:p>
+      <w:pPr>
+        <w:pStyle w:val="ListParagraph"/>
+        <w:numPr>
           <w:ilvl w:val="1"/>
           <w:numId w:val="6"/>
         </w:numPr>
@@ -1403,7 +1575,6 @@
           <w:b/>
           <w:bCs/>
         </w:rPr>
-        <w:lastRenderedPageBreak/>
         <w:t>Kết quả đạt được</w:t>
       </w:r>
     </w:p>
@@ -1514,6 +1685,7 @@
         <w:rPr>
           <w:noProof/>
         </w:rPr>
+        <w:lastRenderedPageBreak/>
         <w:drawing>
           <wp:anchor distT="0" distB="0" distL="114300" distR="114300" simplePos="0" relativeHeight="251662336" behindDoc="0" locked="0" layoutInCell="1" allowOverlap="1" wp14:anchorId="565699F1" wp14:editId="339E7FC0">
             <wp:simplePos x="0" y="0"/>
@@ -1719,7 +1891,6 @@
         <w:rPr>
           <w:noProof/>
         </w:rPr>
-        <w:lastRenderedPageBreak/>
         <w:drawing>
           <wp:anchor distT="0" distB="0" distL="114300" distR="114300" simplePos="0" relativeHeight="251665408" behindDoc="0" locked="0" layoutInCell="1" allowOverlap="1" wp14:anchorId="4BE11E90" wp14:editId="6D4DB3AD">
             <wp:simplePos x="0" y="0"/>
@@ -1795,18 +1966,25 @@
       </w:pPr>
     </w:p>
     <w:p>
+      <w:r>
+        <w:br w:type="page"/>
+      </w:r>
+    </w:p>
+    <w:p>
       <w:pPr>
         <w:pStyle w:val="ListParagraph"/>
         <w:spacing w:after="0"/>
         <w:ind w:left="1440"/>
       </w:pPr>
       <w:r>
+        <w:lastRenderedPageBreak/>
         <w:t>Home window</w:t>
       </w:r>
     </w:p>
     <w:p>
       <w:pPr>
         <w:pStyle w:val="ListParagraph"/>
+        <w:keepNext/>
         <w:spacing w:after="0"/>
         <w:ind w:left="1440"/>
       </w:pPr>
@@ -1815,8 +1993,8 @@
           <w:noProof/>
         </w:rPr>
         <w:drawing>
-          <wp:inline distT="0" distB="0" distL="0" distR="0" wp14:anchorId="1A597483" wp14:editId="0C0113AF">
-            <wp:extent cx="4486275" cy="2294451"/>
+          <wp:inline distT="0" distB="0" distL="0" distR="0" wp14:anchorId="1A597483" wp14:editId="350F8733">
+            <wp:extent cx="5453097" cy="2788920"/>
             <wp:effectExtent l="0" t="0" r="0" b="0"/>
             <wp:docPr id="1" name="Picture 1" descr="A screenshot of a computer&#10;&#10;Description automatically generated"/>
             <wp:cNvGraphicFramePr>
@@ -1837,7 +2015,7 @@
                   <pic:spPr bwMode="auto">
                     <a:xfrm>
                       <a:off x="0" y="0"/>
-                      <a:ext cx="4489498" cy="2296099"/>
+                      <a:ext cx="5460260" cy="2792584"/>
                     </a:xfrm>
                     <a:prstGeom prst="rect">
                       <a:avLst/>
@@ -1860,6 +2038,36 @@
     </w:p>
     <w:p>
       <w:pPr>
+        <w:pStyle w:val="Caption"/>
+        <w:jc w:val="center"/>
+      </w:pPr>
+      <w:r>
+        <w:t xml:space="preserve">Figure </w:t>
+      </w:r>
+      <w:r>
+        <w:fldChar w:fldCharType="begin"/>
+      </w:r>
+      <w:r>
+        <w:instrText xml:space="preserve"> SEQ Figure \* ARABIC </w:instrText>
+      </w:r>
+      <w:r>
+        <w:fldChar w:fldCharType="separate"/>
+      </w:r>
+      <w:r>
+        <w:rPr>
+          <w:noProof/>
+        </w:rPr>
+        <w:t>1</w:t>
+      </w:r>
+      <w:r>
+        <w:fldChar w:fldCharType="end"/>
+      </w:r>
+      <w:r>
+        <w:t xml:space="preserve"> Home page</w:t>
+      </w:r>
+    </w:p>
+    <w:p>
+      <w:pPr>
         <w:pStyle w:val="ListParagraph"/>
         <w:spacing w:after="0"/>
         <w:ind w:left="1440"/>
@@ -1871,6 +2079,7 @@
     <w:p>
       <w:pPr>
         <w:pStyle w:val="ListParagraph"/>
+        <w:keepNext/>
         <w:spacing w:after="0"/>
         <w:ind w:left="1440"/>
       </w:pPr>
@@ -1879,9 +2088,9 @@
           <w:noProof/>
         </w:rPr>
         <w:drawing>
-          <wp:inline distT="0" distB="0" distL="0" distR="0" wp14:anchorId="38BAF4E3" wp14:editId="7751829A">
-            <wp:extent cx="4286250" cy="2261033"/>
-            <wp:effectExtent l="0" t="0" r="0" b="6350"/>
+          <wp:inline distT="0" distB="0" distL="0" distR="0" wp14:anchorId="38BAF4E3" wp14:editId="086B2018">
+            <wp:extent cx="5565775" cy="2935994"/>
+            <wp:effectExtent l="0" t="0" r="0" b="0"/>
             <wp:docPr id="1623662697" name="Picture 1" descr="A screenshot of a computer&#10;&#10;Description automatically generated"/>
             <wp:cNvGraphicFramePr>
               <a:graphicFrameLocks xmlns:a="http://schemas.openxmlformats.org/drawingml/2006/main" noChangeAspect="1"/>
@@ -1901,7 +2110,7 @@
                   <pic:spPr bwMode="auto">
                     <a:xfrm>
                       <a:off x="0" y="0"/>
-                      <a:ext cx="4345286" cy="2292175"/>
+                      <a:ext cx="5583478" cy="2945332"/>
                     </a:xfrm>
                     <a:prstGeom prst="rect">
                       <a:avLst/>
@@ -1923,36 +2132,49 @@
       </w:r>
     </w:p>
     <w:p>
-      <w:r>
-        <w:br w:type="page"/>
-      </w:r>
-    </w:p>
-    <w:p>
-      <w:pPr>
-        <w:pStyle w:val="ListParagraph"/>
-        <w:spacing w:after="0"/>
-        <w:ind w:left="1440"/>
+      <w:pPr>
+        <w:pStyle w:val="Caption"/>
+        <w:jc w:val="center"/>
+      </w:pPr>
+      <w:r>
+        <w:t xml:space="preserve">Figure </w:t>
+      </w:r>
+      <w:r>
+        <w:fldChar w:fldCharType="begin"/>
+      </w:r>
+      <w:r>
+        <w:instrText xml:space="preserve"> SEQ Figure \* ARABIC </w:instrText>
+      </w:r>
+      <w:r>
+        <w:fldChar w:fldCharType="separate"/>
+      </w:r>
+      <w:r>
+        <w:rPr>
+          <w:noProof/>
+        </w:rPr>
+        <w:t>2</w:t>
+      </w:r>
+      <w:r>
+        <w:fldChar w:fldCharType="end"/>
+      </w:r>
+      <w:r>
+        <w:t xml:space="preserve"> Profile settings page</w:t>
+      </w:r>
+    </w:p>
+    <w:p>
+      <w:pPr>
+        <w:keepNext/>
       </w:pPr>
       <w:r>
         <w:lastRenderedPageBreak/>
-        <w:t>Exit Query window</w:t>
-      </w:r>
-    </w:p>
-    <w:p>
-      <w:pPr>
-        <w:pStyle w:val="ListParagraph"/>
-        <w:spacing w:after="0"/>
-        <w:ind w:left="1440"/>
-      </w:pPr>
-      <w:r>
-        <w:rPr>
-          <w:noProof/>
-        </w:rPr>
+        <w:t xml:space="preserve">Courses management page: </w:t>
+      </w:r>
+      <w:r>
         <w:drawing>
-          <wp:inline distT="0" distB="0" distL="0" distR="0" wp14:anchorId="2730A98B" wp14:editId="4F5F78C2">
-            <wp:extent cx="2600325" cy="1343025"/>
-            <wp:effectExtent l="0" t="0" r="9525" b="9525"/>
-            <wp:docPr id="4" name="Picture 4" descr="A screenshot of a computer&#10;&#10;Description automatically generated"/>
+          <wp:inline distT="0" distB="0" distL="0" distR="0" wp14:anchorId="61B6AF57" wp14:editId="7689E9E3">
+            <wp:extent cx="5928360" cy="3168650"/>
+            <wp:effectExtent l="0" t="0" r="0" b="0"/>
+            <wp:docPr id="97116017" name="Picture 1" descr="A screenshot of a computer&#10;&#10;Description automatically generated"/>
             <wp:cNvGraphicFramePr>
               <a:graphicFrameLocks xmlns:a="http://schemas.openxmlformats.org/drawingml/2006/main" noChangeAspect="1"/>
             </wp:cNvGraphicFramePr>
@@ -1960,18 +2182,18 @@
               <a:graphicData uri="http://schemas.openxmlformats.org/drawingml/2006/picture">
                 <pic:pic xmlns:pic="http://schemas.openxmlformats.org/drawingml/2006/picture">
                   <pic:nvPicPr>
-                    <pic:cNvPr id="4" name="Picture 4" descr="A screenshot of a computer&#10;&#10;Description automatically generated"/>
+                    <pic:cNvPr id="97116017" name="Picture 1" descr="A screenshot of a computer&#10;&#10;Description automatically generated"/>
                     <pic:cNvPicPr/>
                   </pic:nvPicPr>
                   <pic:blipFill rotWithShape="1">
                     <a:blip r:embed="rId17"/>
-                    <a:srcRect l="27243" t="27081" r="29007" b="32725"/>
+                    <a:srcRect l="-1" r="257"/>
                     <a:stretch/>
                   </pic:blipFill>
                   <pic:spPr bwMode="auto">
                     <a:xfrm>
                       <a:off x="0" y="0"/>
-                      <a:ext cx="2600325" cy="1343025"/>
+                      <a:ext cx="5928360" cy="3168650"/>
                     </a:xfrm>
                     <a:prstGeom prst="rect">
                       <a:avLst/>
@@ -1994,40 +2216,51 @@
     </w:p>
     <w:p>
       <w:pPr>
+        <w:pStyle w:val="Caption"/>
+        <w:jc w:val="center"/>
+      </w:pPr>
+      <w:r>
+        <w:t xml:space="preserve">Figure </w:t>
+      </w:r>
+      <w:r>
+        <w:fldChar w:fldCharType="begin"/>
+      </w:r>
+      <w:r>
+        <w:instrText xml:space="preserve"> SEQ Figure \* ARABIC </w:instrText>
+      </w:r>
+      <w:r>
+        <w:fldChar w:fldCharType="separate"/>
+      </w:r>
+      <w:r>
+        <w:rPr>
+          <w:noProof/>
+        </w:rPr>
+        <w:t>3</w:t>
+      </w:r>
+      <w:r>
+        <w:fldChar w:fldCharType="end"/>
+      </w:r>
+      <w:r>
+        <w:t xml:space="preserve"> Courses management page</w:t>
+      </w:r>
+    </w:p>
+    <w:p>
+      <w:pPr>
         <w:pStyle w:val="ListParagraph"/>
         <w:spacing w:after="0"/>
         <w:ind w:left="1440"/>
       </w:pPr>
-      <w:r>
-        <w:t>UML class</w:t>
-      </w:r>
-      <w:r>
-        <w:t xml:space="preserve"> diagram</w:t>
-      </w:r>
-    </w:p>
-    <w:p>
-      <w:pPr>
-        <w:pStyle w:val="ListParagraph"/>
-        <w:spacing w:after="0"/>
-        <w:ind w:left="1440"/>
-      </w:pPr>
-      <w:r>
-        <w:rPr>
-          <w:noProof/>
-        </w:rPr>
+    </w:p>
+    <w:p>
+      <w:pPr>
+        <w:keepNext/>
+      </w:pPr>
+      <w:r>
         <w:drawing>
-          <wp:anchor distT="0" distB="0" distL="114300" distR="114300" simplePos="0" relativeHeight="251660288" behindDoc="0" locked="0" layoutInCell="1" allowOverlap="1" wp14:anchorId="772880B6" wp14:editId="67DECA4A">
-            <wp:simplePos x="0" y="0"/>
-            <wp:positionH relativeFrom="column">
-              <wp:posOffset>-704850</wp:posOffset>
-            </wp:positionH>
-            <wp:positionV relativeFrom="paragraph">
-              <wp:posOffset>281940</wp:posOffset>
-            </wp:positionV>
-            <wp:extent cx="7559675" cy="4762500"/>
-            <wp:effectExtent l="0" t="0" r="3175" b="0"/>
-            <wp:wrapTopAndBottom/>
-            <wp:docPr id="1472980733" name="Picture 1" descr="A computer screen shot of a computer&#10;&#10;Description automatically generated"/>
+          <wp:inline distT="0" distB="0" distL="0" distR="0" wp14:anchorId="55E34DEB" wp14:editId="474CD5A1">
+            <wp:extent cx="5057077" cy="2720340"/>
+            <wp:effectExtent l="0" t="0" r="0" b="3810"/>
+            <wp:docPr id="1973939912" name="Picture 1" descr="A screenshot of a computer&#10;&#10;Description automatically generated"/>
             <wp:cNvGraphicFramePr>
               <a:graphicFrameLocks xmlns:a="http://schemas.openxmlformats.org/drawingml/2006/main" noChangeAspect="1"/>
             </wp:cNvGraphicFramePr>
@@ -2035,11 +2268,255 @@
               <a:graphicData uri="http://schemas.openxmlformats.org/drawingml/2006/picture">
                 <pic:pic xmlns:pic="http://schemas.openxmlformats.org/drawingml/2006/picture">
                   <pic:nvPicPr>
-                    <pic:cNvPr id="1472980733" name="Picture 1" descr="A computer screen shot of a computer&#10;&#10;Description automatically generated"/>
+                    <pic:cNvPr id="1973939912" name="Picture 1" descr="A screenshot of a computer&#10;&#10;Description automatically generated"/>
                     <pic:cNvPicPr/>
                   </pic:nvPicPr>
                   <pic:blipFill>
-                    <a:blip r:embed="rId18">
+                    <a:blip r:embed="rId18"/>
+                    <a:stretch>
+                      <a:fillRect/>
+                    </a:stretch>
+                  </pic:blipFill>
+                  <pic:spPr>
+                    <a:xfrm>
+                      <a:off x="0" y="0"/>
+                      <a:ext cx="5064644" cy="2724410"/>
+                    </a:xfrm>
+                    <a:prstGeom prst="rect">
+                      <a:avLst/>
+                    </a:prstGeom>
+                  </pic:spPr>
+                </pic:pic>
+              </a:graphicData>
+            </a:graphic>
+          </wp:inline>
+        </w:drawing>
+      </w:r>
+    </w:p>
+    <w:p>
+      <w:pPr>
+        <w:pStyle w:val="Caption"/>
+        <w:jc w:val="center"/>
+      </w:pPr>
+      <w:r>
+        <w:t xml:space="preserve">Figure </w:t>
+      </w:r>
+      <w:r>
+        <w:fldChar w:fldCharType="begin"/>
+      </w:r>
+      <w:r>
+        <w:instrText xml:space="preserve"> SEQ Figure \* ARABIC </w:instrText>
+      </w:r>
+      <w:r>
+        <w:fldChar w:fldCharType="separate"/>
+      </w:r>
+      <w:r>
+        <w:rPr>
+          <w:noProof/>
+        </w:rPr>
+        <w:t>4</w:t>
+      </w:r>
+      <w:r>
+        <w:fldChar w:fldCharType="end"/>
+      </w:r>
+      <w:r>
+        <w:t xml:space="preserve"> Courses Edit page &lt; Edit button</w:t>
+      </w:r>
+    </w:p>
+    <w:p>
+      <w:pPr>
+        <w:rPr>
+          <w:i/>
+          <w:iCs/>
+          <w:color w:val="44546A" w:themeColor="text2"/>
+          <w:sz w:val="18"/>
+          <w:szCs w:val="18"/>
+        </w:rPr>
+      </w:pPr>
+      <w:r>
+        <w:br w:type="page"/>
+      </w:r>
+    </w:p>
+    <w:p>
+      <w:pPr>
+        <w:pStyle w:val="Caption"/>
+        <w:keepNext/>
+        <w:jc w:val="center"/>
+      </w:pPr>
+      <w:r>
+        <w:lastRenderedPageBreak/>
+        <w:drawing>
+          <wp:inline distT="0" distB="0" distL="0" distR="0" wp14:anchorId="4A996C5B" wp14:editId="0469FDDD">
+            <wp:extent cx="5943600" cy="3138170"/>
+            <wp:effectExtent l="0" t="0" r="0" b="5080"/>
+            <wp:docPr id="1686631191" name="Picture 1" descr="A screenshot of a computer&#10;&#10;Description automatically generated"/>
+            <wp:cNvGraphicFramePr>
+              <a:graphicFrameLocks xmlns:a="http://schemas.openxmlformats.org/drawingml/2006/main" noChangeAspect="1"/>
+            </wp:cNvGraphicFramePr>
+            <a:graphic xmlns:a="http://schemas.openxmlformats.org/drawingml/2006/main">
+              <a:graphicData uri="http://schemas.openxmlformats.org/drawingml/2006/picture">
+                <pic:pic xmlns:pic="http://schemas.openxmlformats.org/drawingml/2006/picture">
+                  <pic:nvPicPr>
+                    <pic:cNvPr id="1686631191" name="Picture 1" descr="A screenshot of a computer&#10;&#10;Description automatically generated"/>
+                    <pic:cNvPicPr/>
+                  </pic:nvPicPr>
+                  <pic:blipFill>
+                    <a:blip r:embed="rId19"/>
+                    <a:stretch>
+                      <a:fillRect/>
+                    </a:stretch>
+                  </pic:blipFill>
+                  <pic:spPr>
+                    <a:xfrm>
+                      <a:off x="0" y="0"/>
+                      <a:ext cx="5943600" cy="3138170"/>
+                    </a:xfrm>
+                    <a:prstGeom prst="rect">
+                      <a:avLst/>
+                    </a:prstGeom>
+                  </pic:spPr>
+                </pic:pic>
+              </a:graphicData>
+            </a:graphic>
+          </wp:inline>
+        </w:drawing>
+      </w:r>
+    </w:p>
+    <w:p>
+      <w:pPr>
+        <w:pStyle w:val="Caption"/>
+        <w:jc w:val="center"/>
+      </w:pPr>
+      <w:r>
+        <w:t xml:space="preserve">Figure </w:t>
+      </w:r>
+      <w:r>
+        <w:fldChar w:fldCharType="begin"/>
+      </w:r>
+      <w:r>
+        <w:instrText xml:space="preserve"> SEQ Figure \* ARABIC </w:instrText>
+      </w:r>
+      <w:r>
+        <w:fldChar w:fldCharType="separate"/>
+      </w:r>
+      <w:r>
+        <w:rPr>
+          <w:noProof/>
+        </w:rPr>
+        <w:t>5</w:t>
+      </w:r>
+      <w:r>
+        <w:fldChar w:fldCharType="end"/>
+      </w:r>
+      <w:r>
+        <w:t xml:space="preserve">  Create Course Page &gt; Add course button</w:t>
+      </w:r>
+    </w:p>
+    <w:p>
+      <w:r>
+        <w:br w:type="page"/>
+      </w:r>
+    </w:p>
+    <w:p>
+      <w:pPr>
+        <w:pStyle w:val="ListParagraph"/>
+        <w:spacing w:after="0"/>
+        <w:ind w:left="1440"/>
+      </w:pPr>
+      <w:r>
+        <w:lastRenderedPageBreak/>
+        <w:t>Exit Query window</w:t>
+      </w:r>
+    </w:p>
+    <w:p>
+      <w:pPr>
+        <w:pStyle w:val="ListParagraph"/>
+        <w:spacing w:after="0"/>
+        <w:ind w:left="1440"/>
+      </w:pPr>
+      <w:r>
+        <w:rPr>
+          <w:noProof/>
+        </w:rPr>
+        <w:drawing>
+          <wp:inline distT="0" distB="0" distL="0" distR="0" wp14:anchorId="2730A98B" wp14:editId="653D7A46">
+            <wp:extent cx="3886200" cy="2007158"/>
+            <wp:effectExtent l="0" t="0" r="0" b="0"/>
+            <wp:docPr id="4" name="Picture 4" descr="A screenshot of a computer&#10;&#10;Description automatically generated"/>
+            <wp:cNvGraphicFramePr>
+              <a:graphicFrameLocks xmlns:a="http://schemas.openxmlformats.org/drawingml/2006/main" noChangeAspect="1"/>
+            </wp:cNvGraphicFramePr>
+            <a:graphic xmlns:a="http://schemas.openxmlformats.org/drawingml/2006/main">
+              <a:graphicData uri="http://schemas.openxmlformats.org/drawingml/2006/picture">
+                <pic:pic xmlns:pic="http://schemas.openxmlformats.org/drawingml/2006/picture">
+                  <pic:nvPicPr>
+                    <pic:cNvPr id="4" name="Picture 4" descr="A screenshot of a computer&#10;&#10;Description automatically generated"/>
+                    <pic:cNvPicPr/>
+                  </pic:nvPicPr>
+                  <pic:blipFill rotWithShape="1">
+                    <a:blip r:embed="rId20"/>
+                    <a:srcRect l="27243" t="27081" r="29007" b="32725"/>
+                    <a:stretch/>
+                  </pic:blipFill>
+                  <pic:spPr bwMode="auto">
+                    <a:xfrm>
+                      <a:off x="0" y="0"/>
+                      <a:ext cx="3891443" cy="2009866"/>
+                    </a:xfrm>
+                    <a:prstGeom prst="rect">
+                      <a:avLst/>
+                    </a:prstGeom>
+                    <a:ln>
+                      <a:noFill/>
+                    </a:ln>
+                    <a:extLst>
+                      <a:ext uri="{53640926-AAD7-44D8-BBD7-CCE9431645EC}">
+                        <a14:shadowObscured xmlns:a14="http://schemas.microsoft.com/office/drawing/2010/main"/>
+                      </a:ext>
+                    </a:extLst>
+                  </pic:spPr>
+                </pic:pic>
+              </a:graphicData>
+            </a:graphic>
+          </wp:inline>
+        </w:drawing>
+      </w:r>
+    </w:p>
+    <w:p>
+      <w:pPr>
+        <w:pStyle w:val="ListParagraph"/>
+        <w:spacing w:after="0"/>
+        <w:ind w:left="1440"/>
+      </w:pPr>
+      <w:r>
+        <w:rPr>
+          <w:noProof/>
+        </w:rPr>
+        <w:drawing>
+          <wp:anchor distT="0" distB="0" distL="114300" distR="114300" simplePos="0" relativeHeight="251666432" behindDoc="0" locked="0" layoutInCell="1" allowOverlap="1" wp14:anchorId="4360B555" wp14:editId="3E233063">
+            <wp:simplePos x="0" y="0"/>
+            <wp:positionH relativeFrom="page">
+              <wp:align>right</wp:align>
+            </wp:positionH>
+            <wp:positionV relativeFrom="paragraph">
+              <wp:posOffset>318770</wp:posOffset>
+            </wp:positionV>
+            <wp:extent cx="7764780" cy="4716780"/>
+            <wp:effectExtent l="0" t="0" r="7620" b="7620"/>
+            <wp:wrapTopAndBottom/>
+            <wp:docPr id="542292480" name="Picture 1"/>
+            <wp:cNvGraphicFramePr>
+              <a:graphicFrameLocks xmlns:a="http://schemas.openxmlformats.org/drawingml/2006/main" noChangeAspect="1"/>
+            </wp:cNvGraphicFramePr>
+            <a:graphic xmlns:a="http://schemas.openxmlformats.org/drawingml/2006/main">
+              <a:graphicData uri="http://schemas.openxmlformats.org/drawingml/2006/picture">
+                <pic:pic xmlns:pic="http://schemas.openxmlformats.org/drawingml/2006/picture">
+                  <pic:nvPicPr>
+                    <pic:cNvPr id="542292480" name="Picture 542292480"/>
+                    <pic:cNvPicPr/>
+                  </pic:nvPicPr>
+                  <pic:blipFill>
+                    <a:blip r:embed="rId21">
                       <a:extLst>
                         <a:ext uri="{28A0092B-C50C-407E-A947-70E740481C1C}">
                           <a14:useLocalDpi xmlns:a14="http://schemas.microsoft.com/office/drawing/2010/main" val="0"/>
@@ -2053,7 +2530,7 @@
                   <pic:spPr>
                     <a:xfrm>
                       <a:off x="0" y="0"/>
-                      <a:ext cx="7559675" cy="4762500"/>
+                      <a:ext cx="7764780" cy="4716780"/>
                     </a:xfrm>
                     <a:prstGeom prst="rect">
                       <a:avLst/>
@@ -2071,6 +2548,19 @@
           </wp:anchor>
         </w:drawing>
       </w:r>
+      <w:r>
+        <w:t>UML class</w:t>
+      </w:r>
+      <w:r>
+        <w:t xml:space="preserve"> diagram</w:t>
+      </w:r>
+    </w:p>
+    <w:p>
+      <w:pPr>
+        <w:pStyle w:val="ListParagraph"/>
+        <w:spacing w:after="0"/>
+        <w:ind w:left="1440"/>
+      </w:pPr>
     </w:p>
     <w:p>
       <w:pPr>
@@ -2102,6 +2592,7 @@
         <w:spacing w:after="0"/>
       </w:pPr>
       <w:r>
+        <w:lastRenderedPageBreak/>
         <w:t>Tài liệu tham khảo</w:t>
       </w:r>
     </w:p>
@@ -2114,7 +2605,7 @@
       <w:r>
         <w:t xml:space="preserve">Đề tài NCKH: </w:t>
       </w:r>
-      <w:hyperlink r:id="rId19" w:history="1">
+      <w:hyperlink r:id="rId22" w:history="1">
         <w:r>
           <w:rPr>
             <w:rStyle w:val="Hyperlink"/>
@@ -2133,7 +2624,6 @@
         <w:spacing w:after="0"/>
       </w:pPr>
       <w:r>
-        <w:lastRenderedPageBreak/>
         <w:t>Phụ lục: docstring</w:t>
       </w:r>
     </w:p>
@@ -3103,8 +3593,206 @@
     <w:p/>
     <w:p>
       <w:r>
+        <w:t>            + fetch_data(type: bool)</w:t>
+      </w:r>
+    </w:p>
+    <w:p>
+      <w:r>
+        <w:t xml:space="preserve">            </w:t>
+      </w:r>
+    </w:p>
+    <w:p>
+      <w:r>
+        <w:t>            + insert_data(type:bool)</w:t>
+      </w:r>
+    </w:p>
+    <w:p>
+      <w:r>
+        <w:t xml:space="preserve">            </w:t>
+      </w:r>
+    </w:p>
+    <w:p>
+      <w:r>
+        <w:t>            + get_data(type:bool)</w:t>
+      </w:r>
+    </w:p>
+    <w:p>
+      <w:pPr>
+        <w:pStyle w:val="Heading2"/>
+      </w:pPr>
+      <w:bookmarkStart w:id="1" w:name="_Toc168099420"/>
+      <w:r>
+        <w:t>__init__():</w:t>
+      </w:r>
+      <w:bookmarkEnd w:id="1"/>
+      <w:r>
+        <w:t xml:space="preserve"> </w:t>
+      </w:r>
+    </w:p>
+    <w:p>
+      <w:pPr>
+        <w:ind w:left="810"/>
+      </w:pPr>
+      <w:r>
+        <w:t xml:space="preserve">initiates original variables and const value </w:t>
+      </w:r>
+    </w:p>
+    <w:p>
+      <w:pPr>
+        <w:ind w:left="810"/>
+      </w:pPr>
+      <w:r>
+        <w:t>insert_data(type: bool, data: list): insert a data (user/ course based on [type]) into user list/ course list</w:t>
+      </w:r>
+    </w:p>
+    <w:p>
+      <w:r>
+        <w:t>            data is a list with format: [accountname, password, username, role]</w:t>
+      </w:r>
+    </w:p>
+    <w:p>
+      <w:pPr>
+        <w:pStyle w:val="Heading2"/>
+      </w:pPr>
+      <w:bookmarkStart w:id="2" w:name="_Toc168099421"/>
+      <w:r>
+        <w:t>fetch_data(type: bool):</w:t>
+      </w:r>
+      <w:bookmarkEnd w:id="2"/>
+      <w:r>
+        <w:t xml:space="preserve"> </w:t>
+      </w:r>
+    </w:p>
+    <w:p>
+      <w:pPr>
+        <w:ind w:left="810"/>
+      </w:pPr>
+      <w:r>
+        <w:t>get data from data file and add into user list/ course list</w:t>
+      </w:r>
+    </w:p>
+    <w:p>
+      <w:r>
+        <w:t>            user: [id, 1, accountname, password, username, role]</w:t>
+      </w:r>
+    </w:p>
+    <w:p>
+      <w:r>
+        <w:t>            course: [id, 0, title, author, description, price, oldprice, thumbnails url]</w:t>
+      </w:r>
+    </w:p>
+    <w:p>
+      <w:pPr>
+        <w:pStyle w:val="Heading2"/>
+      </w:pPr>
+      <w:bookmarkStart w:id="3" w:name="_Toc168099422"/>
+      <w:r>
+        <w:t>get_data(data_type):</w:t>
+      </w:r>
+      <w:bookmarkEnd w:id="3"/>
+      <w:r>
+        <w:t xml:space="preserve"> </w:t>
+      </w:r>
+    </w:p>
+    <w:p>
+      <w:pPr>
+        <w:ind w:left="720"/>
+      </w:pPr>
+      <w:r>
+        <w:t>return list of users or courses based on [data_type]</w:t>
+      </w:r>
+    </w:p>
+    <w:p>
+      <w:pPr>
+        <w:pStyle w:val="Heading1"/>
+      </w:pPr>
+      <w:bookmarkStart w:id="4" w:name="_Toc168099423"/>
+      <w:r>
+        <w:t>Data:</w:t>
+      </w:r>
+      <w:bookmarkEnd w:id="4"/>
+      <w:r>
+        <w:t xml:space="preserve"> </w:t>
+      </w:r>
+    </w:p>
+    <w:p>
+      <w:pPr>
+        <w:ind w:left="810"/>
+      </w:pPr>
+      <w:r>
+        <w:t xml:space="preserve">class Data: </w:t>
+      </w:r>
+      <w:r>
+        <w:t>generate a data storaging id and data_type, which is the familiar attributes of Course and User data.</w:t>
+      </w:r>
+    </w:p>
+    <w:p>
+      <w:pPr>
+        <w:ind w:left="810"/>
+      </w:pPr>
+      <w:r>
+        <w:t>method:</w:t>
+      </w:r>
+    </w:p>
+    <w:p>
+      <w:r>
+        <w:t>            __init__(id, data_type)</w:t>
+      </w:r>
+    </w:p>
+    <w:p>
+      <w:pPr>
+        <w:pStyle w:val="Heading2"/>
+      </w:pPr>
+      <w:bookmarkStart w:id="5" w:name="_Toc168099424"/>
+      <w:r>
         <w:lastRenderedPageBreak/>
-        <w:t>            + fetch_data(type: bool)</w:t>
+        <w:t>__init__(id, data_type)</w:t>
+      </w:r>
+      <w:r>
+        <w:t>:</w:t>
+      </w:r>
+      <w:bookmarkEnd w:id="5"/>
+      <w:r>
+        <w:t xml:space="preserve"> </w:t>
+      </w:r>
+    </w:p>
+    <w:p>
+      <w:pPr>
+        <w:ind w:left="720"/>
+      </w:pPr>
+      <w:r>
+        <w:t>initiates original variables</w:t>
+      </w:r>
+    </w:p>
+    <w:p>
+      <w:pPr>
+        <w:pStyle w:val="Heading1"/>
+      </w:pPr>
+      <w:bookmarkStart w:id="6" w:name="_Toc168099425"/>
+      <w:r>
+        <w:t>Course(Data):</w:t>
+      </w:r>
+      <w:bookmarkEnd w:id="6"/>
+    </w:p>
+    <w:p>
+      <w:pPr>
+        <w:ind w:left="810"/>
+      </w:pPr>
+      <w:r>
+        <w:t>class Course(Data): generate a data storaging title, author, description, price, oldprice and image then inherites id and data type</w:t>
+      </w:r>
+    </w:p>
+    <w:p>
+      <w:pPr>
+        <w:ind w:left="810"/>
+      </w:pPr>
+      <w:r>
+        <w:t xml:space="preserve">method: </w:t>
+      </w:r>
+    </w:p>
+    <w:p>
+      <w:r>
+        <w:t>            __init__(id, data_type, title, author, description, price, oldprice, image)</w:t>
       </w:r>
     </w:p>
     <w:p>
@@ -3114,7 +3802,80 @@
     </w:p>
     <w:p>
       <w:r>
-        <w:t>            + insert_data(type:bool)</w:t>
+        <w:t>            get_this_course()</w:t>
+      </w:r>
+    </w:p>
+    <w:p>
+      <w:pPr>
+        <w:pStyle w:val="Heading2"/>
+      </w:pPr>
+      <w:bookmarkStart w:id="7" w:name="_Toc168099426"/>
+      <w:r>
+        <w:t>__init__(id, data_type, title, author, description, price, oldprice, image)</w:t>
+      </w:r>
+      <w:bookmarkEnd w:id="7"/>
+    </w:p>
+    <w:p>
+      <w:pPr>
+        <w:ind w:left="810"/>
+      </w:pPr>
+      <w:r>
+        <w:t>__init__(id, data_type, title, author, description, price, oldprice, image):</w:t>
+      </w:r>
+      <w:r>
+        <w:t xml:space="preserve"> </w:t>
+      </w:r>
+      <w:r>
+        <w:t>initiates original variables and inherites variables from parent classes</w:t>
+      </w:r>
+    </w:p>
+    <w:p>
+      <w:pPr>
+        <w:pStyle w:val="Heading2"/>
+      </w:pPr>
+      <w:bookmarkStart w:id="8" w:name="_Toc168099427"/>
+      <w:r>
+        <w:t>get_this_course()</w:t>
+      </w:r>
+      <w:bookmarkEnd w:id="8"/>
+    </w:p>
+    <w:p>
+      <w:pPr>
+        <w:ind w:left="720"/>
+      </w:pPr>
+      <w:r>
+        <w:t>get_this_course(): return a dictionary with keys including: title, author, description, price, oldprice and image</w:t>
+      </w:r>
+    </w:p>
+    <w:p>
+      <w:pPr>
+        <w:pStyle w:val="Heading1"/>
+      </w:pPr>
+      <w:bookmarkStart w:id="9" w:name="_Toc168099428"/>
+      <w:r>
+        <w:t>User(Data)</w:t>
+      </w:r>
+      <w:bookmarkEnd w:id="9"/>
+    </w:p>
+    <w:p>
+      <w:pPr>
+        <w:ind w:left="720"/>
+      </w:pPr>
+      <w:r>
+        <w:t>class User(Data): generate a data storaging accountname, password, username and role then inherites id and data type</w:t>
+      </w:r>
+    </w:p>
+    <w:p>
+      <w:pPr>
+        <w:ind w:left="720"/>
+      </w:pPr>
+      <w:r>
+        <w:t xml:space="preserve">method: </w:t>
+      </w:r>
+    </w:p>
+    <w:p>
+      <w:r>
+        <w:t>            __init__(id, data_type, accountname, password, username, role)</w:t>
       </w:r>
     </w:p>
     <w:p>
@@ -3124,315 +3885,43 @@
     </w:p>
     <w:p>
       <w:r>
-        <w:t>            + get_data(type:bool)</w:t>
+        <w:t>            get_this_user()</w:t>
       </w:r>
     </w:p>
     <w:p>
       <w:pPr>
         <w:pStyle w:val="Heading2"/>
       </w:pPr>
-      <w:bookmarkStart w:id="1" w:name="_Toc168099420"/>
-      <w:r>
-        <w:t>__init__():</w:t>
-      </w:r>
-      <w:bookmarkEnd w:id="1"/>
-      <w:r>
-        <w:t xml:space="preserve"> </w:t>
-      </w:r>
+      <w:bookmarkStart w:id="10" w:name="_Toc168099429"/>
+      <w:r>
+        <w:lastRenderedPageBreak/>
+        <w:t>__init__(id, data_type, accountname, password, username, role)</w:t>
+      </w:r>
+      <w:bookmarkEnd w:id="10"/>
     </w:p>
     <w:p>
       <w:pPr>
         <w:ind w:left="810"/>
       </w:pPr>
       <w:r>
-        <w:t xml:space="preserve">initiates original variables and const value </w:t>
-      </w:r>
+        <w:t>__init__(id, data_type, accountname, password, username, role): initiates original variables and inherites variables from parent classes</w:t>
+      </w:r>
+    </w:p>
+    <w:p>
+      <w:pPr>
+        <w:pStyle w:val="Heading2"/>
+      </w:pPr>
+      <w:bookmarkStart w:id="11" w:name="_Toc168099430"/>
+      <w:r>
+        <w:t>get_this_user()</w:t>
+      </w:r>
+      <w:bookmarkEnd w:id="11"/>
     </w:p>
     <w:p>
       <w:pPr>
         <w:ind w:left="810"/>
       </w:pPr>
       <w:r>
-        <w:t>insert_data(type: bool, data: list): insert a data (user/ course based on [type]) into user list/ course list</w:t>
-      </w:r>
-    </w:p>
-    <w:p>
-      <w:r>
-        <w:t>            data is a list with format: [accountname, password, username, role]</w:t>
-      </w:r>
-    </w:p>
-    <w:p>
-      <w:pPr>
-        <w:pStyle w:val="Heading2"/>
-      </w:pPr>
-      <w:bookmarkStart w:id="2" w:name="_Toc168099421"/>
-      <w:r>
-        <w:t>fetch_data(type: bool):</w:t>
-      </w:r>
-      <w:bookmarkEnd w:id="2"/>
-      <w:r>
-        <w:t xml:space="preserve"> </w:t>
-      </w:r>
-    </w:p>
-    <w:p>
-      <w:pPr>
-        <w:ind w:left="810"/>
-      </w:pPr>
-      <w:r>
-        <w:t>get data from data file and add into user list/ course list</w:t>
-      </w:r>
-    </w:p>
-    <w:p>
-      <w:r>
-        <w:t>            user: [id, 1, accountname, password, username, role]</w:t>
-      </w:r>
-    </w:p>
-    <w:p>
-      <w:r>
-        <w:t>            course: [id, 0, title, author, description, price, oldprice, thumbnails url]</w:t>
-      </w:r>
-    </w:p>
-    <w:p>
-      <w:pPr>
-        <w:pStyle w:val="Heading2"/>
-      </w:pPr>
-      <w:bookmarkStart w:id="3" w:name="_Toc168099422"/>
-      <w:r>
-        <w:t>get_data(data_type):</w:t>
-      </w:r>
-      <w:bookmarkEnd w:id="3"/>
-      <w:r>
-        <w:t xml:space="preserve"> </w:t>
-      </w:r>
-    </w:p>
-    <w:p>
-      <w:pPr>
-        <w:ind w:left="720"/>
-      </w:pPr>
-      <w:r>
-        <w:t>return list of users or courses based on [data_type]</w:t>
-      </w:r>
-    </w:p>
-    <w:p>
-      <w:pPr>
-        <w:pStyle w:val="Heading1"/>
-      </w:pPr>
-      <w:bookmarkStart w:id="4" w:name="_Toc168099423"/>
-      <w:r>
-        <w:t>Data:</w:t>
-      </w:r>
-      <w:bookmarkEnd w:id="4"/>
-      <w:r>
-        <w:t xml:space="preserve"> </w:t>
-      </w:r>
-    </w:p>
-    <w:p>
-      <w:pPr>
-        <w:ind w:left="810"/>
-      </w:pPr>
-      <w:r>
-        <w:t xml:space="preserve">class Data: </w:t>
-      </w:r>
-      <w:r>
-        <w:t>generate a data storaging id and data_type, which is the familiar attributes of Course and User data.</w:t>
-      </w:r>
-    </w:p>
-    <w:p>
-      <w:pPr>
-        <w:ind w:left="810"/>
-      </w:pPr>
-      <w:r>
-        <w:t>method:</w:t>
-      </w:r>
-    </w:p>
-    <w:p>
-      <w:r>
-        <w:t>            __init__(id, data_type)</w:t>
-      </w:r>
-    </w:p>
-    <w:p>
-      <w:pPr>
-        <w:pStyle w:val="Heading2"/>
-      </w:pPr>
-      <w:bookmarkStart w:id="5" w:name="_Toc168099424"/>
-      <w:r>
-        <w:t>__init__(id, data_type)</w:t>
-      </w:r>
-      <w:r>
-        <w:t>:</w:t>
-      </w:r>
-      <w:bookmarkEnd w:id="5"/>
-      <w:r>
-        <w:t xml:space="preserve"> </w:t>
-      </w:r>
-    </w:p>
-    <w:p>
-      <w:pPr>
-        <w:ind w:left="720"/>
-      </w:pPr>
-      <w:r>
-        <w:t>initiates original variables</w:t>
-      </w:r>
-    </w:p>
-    <w:p>
-      <w:pPr>
-        <w:pStyle w:val="Heading1"/>
-      </w:pPr>
-      <w:bookmarkStart w:id="6" w:name="_Toc168099425"/>
-      <w:r>
-        <w:lastRenderedPageBreak/>
-        <w:t>Course(Data):</w:t>
-      </w:r>
-      <w:bookmarkEnd w:id="6"/>
-    </w:p>
-    <w:p>
-      <w:pPr>
-        <w:ind w:left="810"/>
-      </w:pPr>
-      <w:r>
-        <w:t>class Course(Data): generate a data storaging title, author, description, price, oldprice and image then inherites id and data type</w:t>
-      </w:r>
-    </w:p>
-    <w:p>
-      <w:pPr>
-        <w:ind w:left="810"/>
-      </w:pPr>
-      <w:r>
-        <w:t xml:space="preserve">method: </w:t>
-      </w:r>
-    </w:p>
-    <w:p>
-      <w:r>
-        <w:t>            __init__(id, data_type, title, author, description, price, oldprice, image)</w:t>
-      </w:r>
-    </w:p>
-    <w:p>
-      <w:r>
-        <w:t xml:space="preserve">            </w:t>
-      </w:r>
-    </w:p>
-    <w:p>
-      <w:r>
-        <w:t>            get_this_course()</w:t>
-      </w:r>
-    </w:p>
-    <w:p>
-      <w:pPr>
-        <w:pStyle w:val="Heading2"/>
-      </w:pPr>
-      <w:bookmarkStart w:id="7" w:name="_Toc168099426"/>
-      <w:r>
-        <w:t>__init__(id, data_type, title, author, description, price, oldprice, image)</w:t>
-      </w:r>
-      <w:bookmarkEnd w:id="7"/>
-    </w:p>
-    <w:p>
-      <w:pPr>
-        <w:ind w:left="810"/>
-      </w:pPr>
-      <w:r>
-        <w:t>__init__(id, data_type, title, author, description, price, oldprice, image):</w:t>
-      </w:r>
-      <w:r>
-        <w:t xml:space="preserve"> </w:t>
-      </w:r>
-      <w:r>
-        <w:t>initiates original variables and inherites variables from parent classes</w:t>
-      </w:r>
-    </w:p>
-    <w:p>
-      <w:pPr>
-        <w:pStyle w:val="Heading2"/>
-      </w:pPr>
-      <w:bookmarkStart w:id="8" w:name="_Toc168099427"/>
-      <w:r>
-        <w:t>get_this_course()</w:t>
-      </w:r>
-      <w:bookmarkEnd w:id="8"/>
-    </w:p>
-    <w:p>
-      <w:pPr>
-        <w:ind w:left="720"/>
-      </w:pPr>
-      <w:r>
-        <w:t>get_this_course(): return a dictionary with keys including: title, author, description, price, oldprice and image</w:t>
-      </w:r>
-    </w:p>
-    <w:p>
-      <w:pPr>
-        <w:pStyle w:val="Heading1"/>
-      </w:pPr>
-      <w:bookmarkStart w:id="9" w:name="_Toc168099428"/>
-      <w:r>
-        <w:t>User(Data)</w:t>
-      </w:r>
-      <w:bookmarkEnd w:id="9"/>
-    </w:p>
-    <w:p>
-      <w:pPr>
-        <w:ind w:left="720"/>
-      </w:pPr>
-      <w:r>
-        <w:t>class User(Data): generate a data storaging accountname, password, username and role then inherites id and data type</w:t>
-      </w:r>
-    </w:p>
-    <w:p>
-      <w:pPr>
-        <w:ind w:left="720"/>
-      </w:pPr>
-      <w:r>
-        <w:t xml:space="preserve">method: </w:t>
-      </w:r>
-    </w:p>
-    <w:p>
-      <w:r>
-        <w:t>            __init__(id, data_type, accountname, password, username, role)</w:t>
-      </w:r>
-    </w:p>
-    <w:p>
-      <w:r>
-        <w:t xml:space="preserve">            </w:t>
-      </w:r>
-    </w:p>
-    <w:p>
-      <w:r>
-        <w:t>            get_this_user()</w:t>
-      </w:r>
-    </w:p>
-    <w:p>
-      <w:pPr>
-        <w:pStyle w:val="Heading2"/>
-      </w:pPr>
-      <w:bookmarkStart w:id="10" w:name="_Toc168099429"/>
-      <w:r>
-        <w:t>__init__(id, data_type, accountname, password, username, role)</w:t>
-      </w:r>
-      <w:bookmarkEnd w:id="10"/>
-    </w:p>
-    <w:p>
-      <w:pPr>
-        <w:ind w:left="810"/>
-      </w:pPr>
-      <w:r>
-        <w:t>__init__(id, data_type, accountname, password, username, role): initiates original variables and inherites variables from parent classes</w:t>
-      </w:r>
-    </w:p>
-    <w:p>
-      <w:pPr>
-        <w:pStyle w:val="Heading2"/>
-      </w:pPr>
-      <w:bookmarkStart w:id="11" w:name="_Toc168099430"/>
-      <w:r>
-        <w:lastRenderedPageBreak/>
-        <w:t>get_this_user()</w:t>
-      </w:r>
-      <w:bookmarkEnd w:id="11"/>
-    </w:p>
-    <w:p>
-      <w:pPr>
-        <w:ind w:left="810"/>
-      </w:pPr>
-      <w:r>
         <w:t>get_this_user(): return two value accountname, [password, username, role]</w:t>
       </w:r>
     </w:p>
@@ -3442,7 +3931,7 @@
       </w:pPr>
     </w:p>
     <w:sectPr>
-      <w:footerReference w:type="default" r:id="rId20"/>
+      <w:footerReference w:type="default" r:id="rId23"/>
       <w:pgSz w:w="12240" w:h="15840"/>
       <w:pgMar w:top="1440" w:right="1440" w:bottom="1440" w:left="1440" w:header="720" w:footer="720" w:gutter="0"/>
       <w:pgNumType w:start="1"/>
@@ -4388,6 +4877,118 @@
     </w:lvl>
   </w:abstractNum>
   <w:abstractNum w:abstractNumId="8" w15:restartNumberingAfterBreak="0">
+    <w:nsid w:val="4CFE79B1"/>
+    <w:multiLevelType w:val="hybridMultilevel"/>
+    <w:tmpl w:val="A18A981A"/>
+    <w:lvl w:ilvl="0" w:tplc="8AC8912E">
+      <w:numFmt w:val="bullet"/>
+      <w:lvlText w:val="-"/>
+      <w:lvlJc w:val="left"/>
+      <w:pPr>
+        <w:ind w:left="720" w:hanging="360"/>
+      </w:pPr>
+      <w:rPr>
+        <w:rFonts w:ascii="Times New Roman" w:eastAsia="Times New Roman" w:hAnsi="Times New Roman" w:cs="Times New Roman" w:hint="default"/>
+      </w:rPr>
+    </w:lvl>
+    <w:lvl w:ilvl="1" w:tplc="04090001">
+      <w:start w:val="1"/>
+      <w:numFmt w:val="bullet"/>
+      <w:lvlText w:val=""/>
+      <w:lvlJc w:val="left"/>
+      <w:pPr>
+        <w:ind w:left="855" w:hanging="360"/>
+      </w:pPr>
+      <w:rPr>
+        <w:rFonts w:ascii="Symbol" w:hAnsi="Symbol" w:hint="default"/>
+      </w:rPr>
+    </w:lvl>
+    <w:lvl w:ilvl="2" w:tplc="04090005" w:tentative="1">
+      <w:start w:val="1"/>
+      <w:numFmt w:val="bullet"/>
+      <w:lvlText w:val=""/>
+      <w:lvlJc w:val="left"/>
+      <w:pPr>
+        <w:ind w:left="2160" w:hanging="360"/>
+      </w:pPr>
+      <w:rPr>
+        <w:rFonts w:ascii="Wingdings" w:hAnsi="Wingdings" w:hint="default"/>
+      </w:rPr>
+    </w:lvl>
+    <w:lvl w:ilvl="3" w:tplc="04090001" w:tentative="1">
+      <w:start w:val="1"/>
+      <w:numFmt w:val="bullet"/>
+      <w:lvlText w:val=""/>
+      <w:lvlJc w:val="left"/>
+      <w:pPr>
+        <w:ind w:left="2880" w:hanging="360"/>
+      </w:pPr>
+      <w:rPr>
+        <w:rFonts w:ascii="Symbol" w:hAnsi="Symbol" w:hint="default"/>
+      </w:rPr>
+    </w:lvl>
+    <w:lvl w:ilvl="4" w:tplc="04090003" w:tentative="1">
+      <w:start w:val="1"/>
+      <w:numFmt w:val="bullet"/>
+      <w:lvlText w:val="o"/>
+      <w:lvlJc w:val="left"/>
+      <w:pPr>
+        <w:ind w:left="3600" w:hanging="360"/>
+      </w:pPr>
+      <w:rPr>
+        <w:rFonts w:ascii="Courier New" w:hAnsi="Courier New" w:cs="Courier New" w:hint="default"/>
+      </w:rPr>
+    </w:lvl>
+    <w:lvl w:ilvl="5" w:tplc="04090005" w:tentative="1">
+      <w:start w:val="1"/>
+      <w:numFmt w:val="bullet"/>
+      <w:lvlText w:val=""/>
+      <w:lvlJc w:val="left"/>
+      <w:pPr>
+        <w:ind w:left="4320" w:hanging="360"/>
+      </w:pPr>
+      <w:rPr>
+        <w:rFonts w:ascii="Wingdings" w:hAnsi="Wingdings" w:hint="default"/>
+      </w:rPr>
+    </w:lvl>
+    <w:lvl w:ilvl="6" w:tplc="04090001" w:tentative="1">
+      <w:start w:val="1"/>
+      <w:numFmt w:val="bullet"/>
+      <w:lvlText w:val=""/>
+      <w:lvlJc w:val="left"/>
+      <w:pPr>
+        <w:ind w:left="5040" w:hanging="360"/>
+      </w:pPr>
+      <w:rPr>
+        <w:rFonts w:ascii="Symbol" w:hAnsi="Symbol" w:hint="default"/>
+      </w:rPr>
+    </w:lvl>
+    <w:lvl w:ilvl="7" w:tplc="04090003" w:tentative="1">
+      <w:start w:val="1"/>
+      <w:numFmt w:val="bullet"/>
+      <w:lvlText w:val="o"/>
+      <w:lvlJc w:val="left"/>
+      <w:pPr>
+        <w:ind w:left="5760" w:hanging="360"/>
+      </w:pPr>
+      <w:rPr>
+        <w:rFonts w:ascii="Courier New" w:hAnsi="Courier New" w:cs="Courier New" w:hint="default"/>
+      </w:rPr>
+    </w:lvl>
+    <w:lvl w:ilvl="8" w:tplc="04090005" w:tentative="1">
+      <w:start w:val="1"/>
+      <w:numFmt w:val="bullet"/>
+      <w:lvlText w:val=""/>
+      <w:lvlJc w:val="left"/>
+      <w:pPr>
+        <w:ind w:left="6480" w:hanging="360"/>
+      </w:pPr>
+      <w:rPr>
+        <w:rFonts w:ascii="Wingdings" w:hAnsi="Wingdings" w:hint="default"/>
+      </w:rPr>
+    </w:lvl>
+  </w:abstractNum>
+  <w:abstractNum w:abstractNumId="9" w15:restartNumberingAfterBreak="0">
     <w:nsid w:val="58AF0765"/>
     <w:multiLevelType w:val="hybridMultilevel"/>
     <w:tmpl w:val="B156DD38"/>
@@ -4500,7 +5101,7 @@
       </w:rPr>
     </w:lvl>
   </w:abstractNum>
-  <w:abstractNum w:abstractNumId="9" w15:restartNumberingAfterBreak="0">
+  <w:abstractNum w:abstractNumId="10" w15:restartNumberingAfterBreak="0">
     <w:nsid w:val="5961233D"/>
     <w:multiLevelType w:val="hybridMultilevel"/>
     <w:tmpl w:val="D02233D2"/>
@@ -4611,12 +5212,15 @@
     <w:abstractNumId w:val="5"/>
   </w:num>
   <w:num w:numId="8" w16cid:durableId="1508254726">
-    <w:abstractNumId w:val="9"/>
+    <w:abstractNumId w:val="10"/>
   </w:num>
   <w:num w:numId="9" w16cid:durableId="349649534">
     <w:abstractNumId w:val="1"/>
   </w:num>
   <w:num w:numId="10" w16cid:durableId="295524533">
+    <w:abstractNumId w:val="9"/>
+  </w:num>
+  <w:num w:numId="11" w16cid:durableId="991130810">
     <w:abstractNumId w:val="8"/>
   </w:num>
 </w:numbering>
@@ -5738,28 +6342,28 @@
 </file>
 
 <file path=customXml/item1.xml><?xml version="1.0" encoding="utf-8"?>
+<b:Sources xmlns:b="http://schemas.openxmlformats.org/officeDocument/2006/bibliography" xmlns="http://schemas.openxmlformats.org/officeDocument/2006/bibliography" SelectedStyle="\APASixthEditionOfficeOnline.xsl" StyleName="APA" Version="6"/>
+</file>
+
+<file path=customXml/item2.xml><?xml version="1.0" encoding="utf-8"?>
 <go:gDocsCustomXmlDataStorage xmlns:go="http://customooxmlschemas.google.com/" xmlns:r="http://schemas.openxmlformats.org/officeDocument/2006/relationships">
   <go:docsCustomData xmlns:go="http://customooxmlschemas.google.com/" roundtripDataSignature="AMtx7mgapeHloaDsqyefulKCBYnfN2QC+Q==">AMUW2mWi56rwddAYy4pKA1NcgkVLPxodlymCsMailvN4LPacsO6FJ4h14z9RsutSJrpLsCAoja8+gGQIJtVkOVqJ1L6xGHzG1Nn06PGAm1T2iF6girlar2c=</go:docsCustomData>
 </go:gDocsCustomXmlDataStorage>
 </file>
 
-<file path=customXml/item2.xml><?xml version="1.0" encoding="utf-8"?>
-<b:Sources xmlns:b="http://schemas.openxmlformats.org/officeDocument/2006/bibliography" xmlns="http://schemas.openxmlformats.org/officeDocument/2006/bibliography" SelectedStyle="\APASixthEditionOfficeOnline.xsl" StyleName="APA" Version="6"/>
+<file path=customXml/itemProps1.xml><?xml version="1.0" encoding="utf-8"?>
+<ds:datastoreItem xmlns:ds="http://schemas.openxmlformats.org/officeDocument/2006/customXml" ds:itemID="{B3DD904E-0412-4905-9094-C58D14652FD1}">
+  <ds:schemaRefs>
+    <ds:schemaRef ds:uri="http://schemas.openxmlformats.org/officeDocument/2006/bibliography"/>
+  </ds:schemaRefs>
+</ds:datastoreItem>
 </file>
 
-<file path=customXml/itemProps1.xml><?xml version="1.0" encoding="utf-8"?>
+<file path=customXml/itemProps2.xml><?xml version="1.0" encoding="utf-8"?>
 <ds:datastoreItem xmlns:ds="http://schemas.openxmlformats.org/officeDocument/2006/customXml" ds:itemID="{11111111-1234-1234-1234-123412341234}">
   <ds:schemaRefs>
     <ds:schemaRef ds:uri="http://customooxmlschemas.google.com/"/>
     <ds:schemaRef ds:uri="http://schemas.openxmlformats.org/officeDocument/2006/relationships"/>
   </ds:schemaRefs>
 </ds:datastoreItem>
-</file>
-
-<file path=customXml/itemProps2.xml><?xml version="1.0" encoding="utf-8"?>
-<ds:datastoreItem xmlns:ds="http://schemas.openxmlformats.org/officeDocument/2006/customXml" ds:itemID="{B3DD904E-0412-4905-9094-C58D14652FD1}">
-  <ds:schemaRefs>
-    <ds:schemaRef ds:uri="http://schemas.openxmlformats.org/officeDocument/2006/bibliography"/>
-  </ds:schemaRefs>
-</ds:datastoreItem>
 </file>
</xml_diff>

<commit_message>
w3d3: fix bugs add, remove courses
</commit_message>
<xml_diff>
--- a/report/Báo cáo tuần 1 - 23521570.docx
+++ b/report/Báo cáo tuần 1 - 23521570.docx
@@ -616,7 +616,6 @@
         <w:ind w:left="1440" w:firstLine="360"/>
       </w:pPr>
       <w:r>
-        <w:lastRenderedPageBreak/>
         <w:t>Hiện thị được các tính năng: hiện khóa học từ dữ liệu, hiện các nút cơ bản</w:t>
       </w:r>
       <w:r>
@@ -666,6 +665,7 @@
         <w:ind w:left="1800"/>
       </w:pPr>
       <w:r>
+        <w:lastRenderedPageBreak/>
         <w:t xml:space="preserve">Cung cấp dữ liệu </w:t>
       </w:r>
       <w:r>
@@ -766,14 +766,7 @@
           <w:b/>
           <w:bCs/>
         </w:rPr>
-        <w:t xml:space="preserve">Trang </w:t>
-      </w:r>
-      <w:r>
-        <w:rPr>
-          <w:b/>
-          <w:bCs/>
-        </w:rPr>
-        <w:t>Thanh toán</w:t>
+        <w:t>Trang Thanh toán</w:t>
       </w:r>
     </w:p>
     <w:p>
@@ -1028,7 +1021,6 @@
         <w:spacing w:after="0"/>
       </w:pPr>
       <w:r>
-        <w:lastRenderedPageBreak/>
         <w:t>[{‘accountname’:’password’,’username’,’1’ nếu là teacher, ‘0’ nếu là student’}]</w:t>
       </w:r>
     </w:p>
@@ -1100,6 +1092,7 @@
         <w:ind w:left="0"/>
       </w:pPr>
       <w:r>
+        <w:lastRenderedPageBreak/>
         <w:t>- Thêm tính năng tìm kiếm thông tin khóa học (bao gồm title, author, description…)</w:t>
       </w:r>
       <w:r>
@@ -1441,7 +1434,6 @@
         <w:spacing w:after="0"/>
       </w:pPr>
       <w:r>
-        <w:lastRenderedPageBreak/>
         <w:t xml:space="preserve"> </w:t>
       </w:r>
     </w:p>
@@ -1534,6 +1526,20 @@
       </w:pPr>
       <w:r>
         <w:t>Nghiên cứu cách đăng ảnh lên app để sử dụng làm banner khoá học: thư viện shutil, hàm shutil.copy(src, dct) thực hiện sao chép thư mục ảnh từ folder local của user vào thư mục src của ứng dụng.</w:t>
+      </w:r>
+    </w:p>
+    <w:p>
+      <w:pPr>
+        <w:pStyle w:val="ListParagraph"/>
+        <w:numPr>
+          <w:ilvl w:val="1"/>
+          <w:numId w:val="11"/>
+        </w:numPr>
+        <w:spacing w:after="0"/>
+      </w:pPr>
+      <w:r>
+        <w:lastRenderedPageBreak/>
+        <w:t>Màn hình enrollment hiện chi tiết khoá học</w:t>
       </w:r>
     </w:p>
     <w:p>
@@ -1685,7 +1691,6 @@
         <w:rPr>
           <w:noProof/>
         </w:rPr>
-        <w:lastRenderedPageBreak/>
         <w:drawing>
           <wp:anchor distT="0" distB="0" distL="114300" distR="114300" simplePos="0" relativeHeight="251662336" behindDoc="0" locked="0" layoutInCell="1" allowOverlap="1" wp14:anchorId="565699F1" wp14:editId="339E7FC0">
             <wp:simplePos x="0" y="0"/>
@@ -1891,6 +1896,7 @@
         <w:rPr>
           <w:noProof/>
         </w:rPr>
+        <w:lastRenderedPageBreak/>
         <w:drawing>
           <wp:anchor distT="0" distB="0" distL="114300" distR="114300" simplePos="0" relativeHeight="251665408" behindDoc="0" locked="0" layoutInCell="1" allowOverlap="1" wp14:anchorId="4BE11E90" wp14:editId="6D4DB3AD">
             <wp:simplePos x="0" y="0"/>
@@ -1958,26 +1964,14 @@
         <w:t>Card Layout</w:t>
       </w:r>
     </w:p>
+    <w:p/>
     <w:p>
       <w:pPr>
         <w:pStyle w:val="ListParagraph"/>
         <w:spacing w:after="0"/>
         <w:ind w:left="1440"/>
       </w:pPr>
-    </w:p>
-    <w:p>
-      <w:r>
-        <w:br w:type="page"/>
-      </w:r>
-    </w:p>
-    <w:p>
-      <w:pPr>
-        <w:pStyle w:val="ListParagraph"/>
-        <w:spacing w:after="0"/>
-        <w:ind w:left="1440"/>
-      </w:pPr>
-      <w:r>
-        <w:lastRenderedPageBreak/>
+      <w:r>
         <w:t>Home window</w:t>
       </w:r>
     </w:p>
@@ -2170,6 +2164,9 @@
         <w:t xml:space="preserve">Courses management page: </w:t>
       </w:r>
       <w:r>
+        <w:rPr>
+          <w:noProof/>
+        </w:rPr>
         <w:drawing>
           <wp:inline distT="0" distB="0" distL="0" distR="0" wp14:anchorId="61B6AF57" wp14:editId="7689E9E3">
             <wp:extent cx="5928360" cy="3168650"/>
@@ -2256,6 +2253,9 @@
         <w:keepNext/>
       </w:pPr>
       <w:r>
+        <w:rPr>
+          <w:noProof/>
+        </w:rPr>
         <w:drawing>
           <wp:inline distT="0" distB="0" distL="0" distR="0" wp14:anchorId="55E34DEB" wp14:editId="474CD5A1">
             <wp:extent cx="5057077" cy="2720340"/>
@@ -2344,6 +2344,9 @@
         <w:jc w:val="center"/>
       </w:pPr>
       <w:r>
+        <w:rPr>
+          <w:noProof/>
+        </w:rPr>
         <w:lastRenderedPageBreak/>
         <w:drawing>
           <wp:inline distT="0" distB="0" distL="0" distR="0" wp14:anchorId="4A996C5B" wp14:editId="0469FDDD">
@@ -2412,11 +2415,7 @@
         <w:t xml:space="preserve">  Create Course Page &gt; Add course button</w:t>
       </w:r>
     </w:p>
-    <w:p>
-      <w:r>
-        <w:br w:type="page"/>
-      </w:r>
-    </w:p>
+    <w:p/>
     <w:p>
       <w:pPr>
         <w:pStyle w:val="ListParagraph"/>
@@ -2424,7 +2423,6 @@
         <w:ind w:left="1440"/>
       </w:pPr>
       <w:r>
-        <w:lastRenderedPageBreak/>
         <w:t>Exit Query window</w:t>
       </w:r>
     </w:p>
@@ -2482,29 +2480,18 @@
         </w:drawing>
       </w:r>
     </w:p>
-    <w:p>
-      <w:pPr>
-        <w:pStyle w:val="ListParagraph"/>
-        <w:spacing w:after="0"/>
-        <w:ind w:left="1440"/>
-      </w:pPr>
-      <w:r>
-        <w:rPr>
-          <w:noProof/>
-        </w:rPr>
+    <w:p/>
+    <w:p>
+      <w:pPr>
+        <w:keepNext/>
+      </w:pPr>
+      <w:r>
+        <w:lastRenderedPageBreak/>
         <w:drawing>
-          <wp:anchor distT="0" distB="0" distL="114300" distR="114300" simplePos="0" relativeHeight="251666432" behindDoc="0" locked="0" layoutInCell="1" allowOverlap="1" wp14:anchorId="4360B555" wp14:editId="3E233063">
-            <wp:simplePos x="0" y="0"/>
-            <wp:positionH relativeFrom="page">
-              <wp:align>right</wp:align>
-            </wp:positionH>
-            <wp:positionV relativeFrom="paragraph">
-              <wp:posOffset>318770</wp:posOffset>
-            </wp:positionV>
-            <wp:extent cx="7764780" cy="4716780"/>
-            <wp:effectExtent l="0" t="0" r="7620" b="7620"/>
-            <wp:wrapTopAndBottom/>
-            <wp:docPr id="542292480" name="Picture 1"/>
+          <wp:inline distT="0" distB="0" distL="0" distR="0" wp14:anchorId="59733AC6" wp14:editId="36A1EECF">
+            <wp:extent cx="6858000" cy="3660775"/>
+            <wp:effectExtent l="0" t="0" r="0" b="0"/>
+            <wp:docPr id="645402538" name="Picture 1" descr="A screenshot of a computer&#10;&#10;Description automatically generated"/>
             <wp:cNvGraphicFramePr>
               <a:graphicFrameLocks xmlns:a="http://schemas.openxmlformats.org/drawingml/2006/main" noChangeAspect="1"/>
             </wp:cNvGraphicFramePr>
@@ -2512,17 +2499,11 @@
               <a:graphicData uri="http://schemas.openxmlformats.org/drawingml/2006/picture">
                 <pic:pic xmlns:pic="http://schemas.openxmlformats.org/drawingml/2006/picture">
                   <pic:nvPicPr>
-                    <pic:cNvPr id="542292480" name="Picture 542292480"/>
+                    <pic:cNvPr id="645402538" name="Picture 1" descr="A screenshot of a computer&#10;&#10;Description automatically generated"/>
                     <pic:cNvPicPr/>
                   </pic:nvPicPr>
                   <pic:blipFill>
-                    <a:blip r:embed="rId21">
-                      <a:extLst>
-                        <a:ext uri="{28A0092B-C50C-407E-A947-70E740481C1C}">
-                          <a14:useLocalDpi xmlns:a14="http://schemas.microsoft.com/office/drawing/2010/main" val="0"/>
-                        </a:ext>
-                      </a:extLst>
-                    </a:blip>
+                    <a:blip r:embed="rId21"/>
                     <a:stretch>
                       <a:fillRect/>
                     </a:stretch>
@@ -2530,7 +2511,7 @@
                   <pic:spPr>
                     <a:xfrm>
                       <a:off x="0" y="0"/>
-                      <a:ext cx="7764780" cy="4716780"/>
+                      <a:ext cx="6858000" cy="3660775"/>
                     </a:xfrm>
                     <a:prstGeom prst="rect">
                       <a:avLst/>
@@ -2539,15 +2520,52 @@
                 </pic:pic>
               </a:graphicData>
             </a:graphic>
-            <wp14:sizeRelH relativeFrom="page">
-              <wp14:pctWidth>0</wp14:pctWidth>
-            </wp14:sizeRelH>
-            <wp14:sizeRelV relativeFrom="page">
-              <wp14:pctHeight>0</wp14:pctHeight>
-            </wp14:sizeRelV>
-          </wp:anchor>
+          </wp:inline>
         </w:drawing>
       </w:r>
+    </w:p>
+    <w:p>
+      <w:pPr>
+        <w:pStyle w:val="Caption"/>
+        <w:jc w:val="center"/>
+      </w:pPr>
+      <w:r>
+        <w:t xml:space="preserve">Figure </w:t>
+      </w:r>
+      <w:r>
+        <w:fldChar w:fldCharType="begin"/>
+      </w:r>
+      <w:r>
+        <w:instrText xml:space="preserve"> SEQ Figure \* ARABIC </w:instrText>
+      </w:r>
+      <w:r>
+        <w:fldChar w:fldCharType="separate"/>
+      </w:r>
+      <w:r>
+        <w:rPr>
+          <w:noProof/>
+        </w:rPr>
+        <w:t>6</w:t>
+      </w:r>
+      <w:r>
+        <w:fldChar w:fldCharType="end"/>
+      </w:r>
+      <w:r>
+        <w:t xml:space="preserve"> Page course details</w:t>
+      </w:r>
+    </w:p>
+    <w:p>
+      <w:r>
+        <w:br w:type="page"/>
+      </w:r>
+    </w:p>
+    <w:p/>
+    <w:p>
+      <w:pPr>
+        <w:pStyle w:val="ListParagraph"/>
+        <w:spacing w:after="0"/>
+        <w:ind w:left="1440"/>
+      </w:pPr>
       <w:r>
         <w:t>UML class</w:t>
       </w:r>
@@ -2557,10 +2575,50 @@
     </w:p>
     <w:p>
       <w:pPr>
-        <w:pStyle w:val="ListParagraph"/>
-        <w:spacing w:after="0"/>
-        <w:ind w:left="1440"/>
-      </w:pPr>
+        <w:spacing w:after="0"/>
+      </w:pPr>
+    </w:p>
+    <w:p>
+      <w:pPr>
+        <w:spacing w:after="0"/>
+      </w:pPr>
+      <w:r>
+        <w:drawing>
+          <wp:inline distT="0" distB="0" distL="0" distR="0" wp14:anchorId="4CC9E4B1" wp14:editId="5AFE7DBA">
+            <wp:extent cx="7283804" cy="4396740"/>
+            <wp:effectExtent l="0" t="0" r="0" b="3810"/>
+            <wp:docPr id="179043651" name="Picture 1" descr="A computer screen shot of a computer flow chart&#10;&#10;Description automatically generated"/>
+            <wp:cNvGraphicFramePr>
+              <a:graphicFrameLocks xmlns:a="http://schemas.openxmlformats.org/drawingml/2006/main" noChangeAspect="1"/>
+            </wp:cNvGraphicFramePr>
+            <a:graphic xmlns:a="http://schemas.openxmlformats.org/drawingml/2006/main">
+              <a:graphicData uri="http://schemas.openxmlformats.org/drawingml/2006/picture">
+                <pic:pic xmlns:pic="http://schemas.openxmlformats.org/drawingml/2006/picture">
+                  <pic:nvPicPr>
+                    <pic:cNvPr id="179043651" name="Picture 1" descr="A computer screen shot of a computer flow chart&#10;&#10;Description automatically generated"/>
+                    <pic:cNvPicPr/>
+                  </pic:nvPicPr>
+                  <pic:blipFill>
+                    <a:blip r:embed="rId22"/>
+                    <a:stretch>
+                      <a:fillRect/>
+                    </a:stretch>
+                  </pic:blipFill>
+                  <pic:spPr>
+                    <a:xfrm>
+                      <a:off x="0" y="0"/>
+                      <a:ext cx="7305708" cy="4409962"/>
+                    </a:xfrm>
+                    <a:prstGeom prst="rect">
+                      <a:avLst/>
+                    </a:prstGeom>
+                  </pic:spPr>
+                </pic:pic>
+              </a:graphicData>
+            </a:graphic>
+          </wp:inline>
+        </w:drawing>
+      </w:r>
     </w:p>
     <w:p>
       <w:pPr>
@@ -2592,7 +2650,6 @@
         <w:spacing w:after="0"/>
       </w:pPr>
       <w:r>
-        <w:lastRenderedPageBreak/>
         <w:t>Tài liệu tham khảo</w:t>
       </w:r>
     </w:p>
@@ -2605,7 +2662,7 @@
       <w:r>
         <w:t xml:space="preserve">Đề tài NCKH: </w:t>
       </w:r>
-      <w:hyperlink r:id="rId22" w:history="1">
+      <w:hyperlink r:id="rId23" w:history="1">
         <w:r>
           <w:rPr>
             <w:rStyle w:val="Hyperlink"/>
@@ -2733,7 +2790,7 @@
                 <w:noProof/>
                 <w:webHidden/>
               </w:rPr>
-              <w:t>7</w:t>
+              <w:t>10</w:t>
             </w:r>
             <w:r>
               <w:rPr>
@@ -2806,7 +2863,7 @@
                 <w:noProof/>
                 <w:webHidden/>
               </w:rPr>
-              <w:t>8</w:t>
+              <w:t>10</w:t>
             </w:r>
             <w:r>
               <w:rPr>
@@ -2879,7 +2936,7 @@
                 <w:noProof/>
                 <w:webHidden/>
               </w:rPr>
-              <w:t>8</w:t>
+              <w:t>11</w:t>
             </w:r>
             <w:r>
               <w:rPr>
@@ -2952,7 +3009,7 @@
                 <w:noProof/>
                 <w:webHidden/>
               </w:rPr>
-              <w:t>8</w:t>
+              <w:t>11</w:t>
             </w:r>
             <w:r>
               <w:rPr>
@@ -3025,7 +3082,7 @@
                 <w:noProof/>
                 <w:webHidden/>
               </w:rPr>
-              <w:t>8</w:t>
+              <w:t>11</w:t>
             </w:r>
             <w:r>
               <w:rPr>
@@ -3098,7 +3155,7 @@
                 <w:noProof/>
                 <w:webHidden/>
               </w:rPr>
-              <w:t>8</w:t>
+              <w:t>11</w:t>
             </w:r>
             <w:r>
               <w:rPr>
@@ -3171,7 +3228,7 @@
                 <w:noProof/>
                 <w:webHidden/>
               </w:rPr>
-              <w:t>9</w:t>
+              <w:t>11</w:t>
             </w:r>
             <w:r>
               <w:rPr>
@@ -3244,7 +3301,7 @@
                 <w:noProof/>
                 <w:webHidden/>
               </w:rPr>
-              <w:t>9</w:t>
+              <w:t>11</w:t>
             </w:r>
             <w:r>
               <w:rPr>
@@ -3317,7 +3374,7 @@
                 <w:noProof/>
                 <w:webHidden/>
               </w:rPr>
-              <w:t>9</w:t>
+              <w:t>12</w:t>
             </w:r>
             <w:r>
               <w:rPr>
@@ -3390,7 +3447,7 @@
                 <w:noProof/>
                 <w:webHidden/>
               </w:rPr>
-              <w:t>9</w:t>
+              <w:t>12</w:t>
             </w:r>
             <w:r>
               <w:rPr>
@@ -3463,7 +3520,7 @@
                 <w:noProof/>
                 <w:webHidden/>
               </w:rPr>
-              <w:t>9</w:t>
+              <w:t>12</w:t>
             </w:r>
             <w:r>
               <w:rPr>
@@ -3536,7 +3593,7 @@
                 <w:noProof/>
                 <w:webHidden/>
               </w:rPr>
-              <w:t>10</w:t>
+              <w:t>12</w:t>
             </w:r>
             <w:r>
               <w:rPr>
@@ -3647,6 +3704,7 @@
     </w:p>
     <w:p>
       <w:r>
+        <w:lastRenderedPageBreak/>
         <w:t>            data is a list with format: [accountname, password, username, role]</w:t>
       </w:r>
     </w:p>
@@ -3745,183 +3803,182 @@
       </w:pPr>
       <w:bookmarkStart w:id="5" w:name="_Toc168099424"/>
       <w:r>
+        <w:t>__init__(id, data_type)</w:t>
+      </w:r>
+      <w:r>
+        <w:t>:</w:t>
+      </w:r>
+      <w:bookmarkEnd w:id="5"/>
+      <w:r>
+        <w:t xml:space="preserve"> </w:t>
+      </w:r>
+    </w:p>
+    <w:p>
+      <w:pPr>
+        <w:ind w:left="720"/>
+      </w:pPr>
+      <w:r>
+        <w:t>initiates original variables</w:t>
+      </w:r>
+    </w:p>
+    <w:p>
+      <w:pPr>
+        <w:pStyle w:val="Heading1"/>
+      </w:pPr>
+      <w:bookmarkStart w:id="6" w:name="_Toc168099425"/>
+      <w:r>
+        <w:t>Course(Data):</w:t>
+      </w:r>
+      <w:bookmarkEnd w:id="6"/>
+    </w:p>
+    <w:p>
+      <w:pPr>
+        <w:ind w:left="810"/>
+      </w:pPr>
+      <w:r>
+        <w:t>class Course(Data): generate a data storaging title, author, description, price, oldprice and image then inherites id and data type</w:t>
+      </w:r>
+    </w:p>
+    <w:p>
+      <w:pPr>
+        <w:ind w:left="810"/>
+      </w:pPr>
+      <w:r>
+        <w:t xml:space="preserve">method: </w:t>
+      </w:r>
+    </w:p>
+    <w:p>
+      <w:r>
+        <w:t>            __init__(id, data_type, title, author, description, price, oldprice, image)</w:t>
+      </w:r>
+    </w:p>
+    <w:p>
+      <w:r>
+        <w:t xml:space="preserve">            </w:t>
+      </w:r>
+    </w:p>
+    <w:p>
+      <w:r>
+        <w:t>            get_this_course()</w:t>
+      </w:r>
+    </w:p>
+    <w:p>
+      <w:pPr>
+        <w:pStyle w:val="Heading2"/>
+      </w:pPr>
+      <w:bookmarkStart w:id="7" w:name="_Toc168099426"/>
+      <w:r>
+        <w:t>__init__(id, data_type, title, author, description, price, oldprice, image)</w:t>
+      </w:r>
+      <w:bookmarkEnd w:id="7"/>
+    </w:p>
+    <w:p>
+      <w:pPr>
+        <w:ind w:left="810"/>
+      </w:pPr>
+      <w:r>
+        <w:t>__init__(id, data_type, title, author, description, price, oldprice, image):</w:t>
+      </w:r>
+      <w:r>
+        <w:t xml:space="preserve"> </w:t>
+      </w:r>
+      <w:r>
+        <w:t>initiates original variables and inherites variables from parent classes</w:t>
+      </w:r>
+    </w:p>
+    <w:p>
+      <w:pPr>
+        <w:pStyle w:val="Heading2"/>
+      </w:pPr>
+      <w:bookmarkStart w:id="8" w:name="_Toc168099427"/>
+      <w:r>
         <w:lastRenderedPageBreak/>
-        <w:t>__init__(id, data_type)</w:t>
-      </w:r>
-      <w:r>
-        <w:t>:</w:t>
-      </w:r>
-      <w:bookmarkEnd w:id="5"/>
-      <w:r>
-        <w:t xml:space="preserve"> </w:t>
-      </w:r>
+        <w:t>get_this_course()</w:t>
+      </w:r>
+      <w:bookmarkEnd w:id="8"/>
     </w:p>
     <w:p>
       <w:pPr>
         <w:ind w:left="720"/>
       </w:pPr>
       <w:r>
-        <w:t>initiates original variables</w:t>
+        <w:t>get_this_course(): return a dictionary with keys including: title, author, description, price, oldprice and image</w:t>
       </w:r>
     </w:p>
     <w:p>
       <w:pPr>
         <w:pStyle w:val="Heading1"/>
       </w:pPr>
-      <w:bookmarkStart w:id="6" w:name="_Toc168099425"/>
-      <w:r>
-        <w:t>Course(Data):</w:t>
-      </w:r>
-      <w:bookmarkEnd w:id="6"/>
+      <w:bookmarkStart w:id="9" w:name="_Toc168099428"/>
+      <w:r>
+        <w:t>User(Data)</w:t>
+      </w:r>
+      <w:bookmarkEnd w:id="9"/>
+    </w:p>
+    <w:p>
+      <w:pPr>
+        <w:ind w:left="720"/>
+      </w:pPr>
+      <w:r>
+        <w:t>class User(Data): generate a data storaging accountname, password, username and role then inherites id and data type</w:t>
+      </w:r>
+    </w:p>
+    <w:p>
+      <w:pPr>
+        <w:ind w:left="720"/>
+      </w:pPr>
+      <w:r>
+        <w:t xml:space="preserve">method: </w:t>
+      </w:r>
+    </w:p>
+    <w:p>
+      <w:r>
+        <w:t>            __init__(id, data_type, accountname, password, username, role)</w:t>
+      </w:r>
+    </w:p>
+    <w:p>
+      <w:r>
+        <w:t xml:space="preserve">            </w:t>
+      </w:r>
+    </w:p>
+    <w:p>
+      <w:r>
+        <w:t>            get_this_user()</w:t>
+      </w:r>
+    </w:p>
+    <w:p>
+      <w:pPr>
+        <w:pStyle w:val="Heading2"/>
+      </w:pPr>
+      <w:bookmarkStart w:id="10" w:name="_Toc168099429"/>
+      <w:r>
+        <w:t>__init__(id, data_type, accountname, password, username, role)</w:t>
+      </w:r>
+      <w:bookmarkEnd w:id="10"/>
     </w:p>
     <w:p>
       <w:pPr>
         <w:ind w:left="810"/>
       </w:pPr>
       <w:r>
-        <w:t>class Course(Data): generate a data storaging title, author, description, price, oldprice and image then inherites id and data type</w:t>
-      </w:r>
+        <w:t>__init__(id, data_type, accountname, password, username, role): initiates original variables and inherites variables from parent classes</w:t>
+      </w:r>
+    </w:p>
+    <w:p>
+      <w:pPr>
+        <w:pStyle w:val="Heading2"/>
+      </w:pPr>
+      <w:bookmarkStart w:id="11" w:name="_Toc168099430"/>
+      <w:r>
+        <w:t>get_this_user()</w:t>
+      </w:r>
+      <w:bookmarkEnd w:id="11"/>
     </w:p>
     <w:p>
       <w:pPr>
         <w:ind w:left="810"/>
       </w:pPr>
       <w:r>
-        <w:t xml:space="preserve">method: </w:t>
-      </w:r>
-    </w:p>
-    <w:p>
-      <w:r>
-        <w:t>            __init__(id, data_type, title, author, description, price, oldprice, image)</w:t>
-      </w:r>
-    </w:p>
-    <w:p>
-      <w:r>
-        <w:t xml:space="preserve">            </w:t>
-      </w:r>
-    </w:p>
-    <w:p>
-      <w:r>
-        <w:t>            get_this_course()</w:t>
-      </w:r>
-    </w:p>
-    <w:p>
-      <w:pPr>
-        <w:pStyle w:val="Heading2"/>
-      </w:pPr>
-      <w:bookmarkStart w:id="7" w:name="_Toc168099426"/>
-      <w:r>
-        <w:t>__init__(id, data_type, title, author, description, price, oldprice, image)</w:t>
-      </w:r>
-      <w:bookmarkEnd w:id="7"/>
-    </w:p>
-    <w:p>
-      <w:pPr>
-        <w:ind w:left="810"/>
-      </w:pPr>
-      <w:r>
-        <w:t>__init__(id, data_type, title, author, description, price, oldprice, image):</w:t>
-      </w:r>
-      <w:r>
-        <w:t xml:space="preserve"> </w:t>
-      </w:r>
-      <w:r>
-        <w:t>initiates original variables and inherites variables from parent classes</w:t>
-      </w:r>
-    </w:p>
-    <w:p>
-      <w:pPr>
-        <w:pStyle w:val="Heading2"/>
-      </w:pPr>
-      <w:bookmarkStart w:id="8" w:name="_Toc168099427"/>
-      <w:r>
-        <w:t>get_this_course()</w:t>
-      </w:r>
-      <w:bookmarkEnd w:id="8"/>
-    </w:p>
-    <w:p>
-      <w:pPr>
-        <w:ind w:left="720"/>
-      </w:pPr>
-      <w:r>
-        <w:t>get_this_course(): return a dictionary with keys including: title, author, description, price, oldprice and image</w:t>
-      </w:r>
-    </w:p>
-    <w:p>
-      <w:pPr>
-        <w:pStyle w:val="Heading1"/>
-      </w:pPr>
-      <w:bookmarkStart w:id="9" w:name="_Toc168099428"/>
-      <w:r>
-        <w:t>User(Data)</w:t>
-      </w:r>
-      <w:bookmarkEnd w:id="9"/>
-    </w:p>
-    <w:p>
-      <w:pPr>
-        <w:ind w:left="720"/>
-      </w:pPr>
-      <w:r>
-        <w:t>class User(Data): generate a data storaging accountname, password, username and role then inherites id and data type</w:t>
-      </w:r>
-    </w:p>
-    <w:p>
-      <w:pPr>
-        <w:ind w:left="720"/>
-      </w:pPr>
-      <w:r>
-        <w:t xml:space="preserve">method: </w:t>
-      </w:r>
-    </w:p>
-    <w:p>
-      <w:r>
-        <w:t>            __init__(id, data_type, accountname, password, username, role)</w:t>
-      </w:r>
-    </w:p>
-    <w:p>
-      <w:r>
-        <w:t xml:space="preserve">            </w:t>
-      </w:r>
-    </w:p>
-    <w:p>
-      <w:r>
-        <w:t>            get_this_user()</w:t>
-      </w:r>
-    </w:p>
-    <w:p>
-      <w:pPr>
-        <w:pStyle w:val="Heading2"/>
-      </w:pPr>
-      <w:bookmarkStart w:id="10" w:name="_Toc168099429"/>
-      <w:r>
-        <w:lastRenderedPageBreak/>
-        <w:t>__init__(id, data_type, accountname, password, username, role)</w:t>
-      </w:r>
-      <w:bookmarkEnd w:id="10"/>
-    </w:p>
-    <w:p>
-      <w:pPr>
-        <w:ind w:left="810"/>
-      </w:pPr>
-      <w:r>
-        <w:t>__init__(id, data_type, accountname, password, username, role): initiates original variables and inherites variables from parent classes</w:t>
-      </w:r>
-    </w:p>
-    <w:p>
-      <w:pPr>
-        <w:pStyle w:val="Heading2"/>
-      </w:pPr>
-      <w:bookmarkStart w:id="11" w:name="_Toc168099430"/>
-      <w:r>
-        <w:t>get_this_user()</w:t>
-      </w:r>
-      <w:bookmarkEnd w:id="11"/>
-    </w:p>
-    <w:p>
-      <w:pPr>
-        <w:ind w:left="810"/>
-      </w:pPr>
-      <w:r>
         <w:t>get_this_user(): return two value accountname, [password, username, role]</w:t>
       </w:r>
     </w:p>
@@ -3931,11 +3988,12 @@
       </w:pPr>
     </w:p>
     <w:sectPr>
-      <w:footerReference w:type="default" r:id="rId23"/>
+      <w:footerReference w:type="default" r:id="rId24"/>
       <w:pgSz w:w="12240" w:h="15840"/>
-      <w:pgMar w:top="1440" w:right="1440" w:bottom="1440" w:left="1440" w:header="720" w:footer="720" w:gutter="0"/>
+      <w:pgMar w:top="720" w:right="720" w:bottom="720" w:left="720" w:header="720" w:footer="720" w:gutter="0"/>
       <w:pgNumType w:start="1"/>
       <w:cols w:space="720"/>
+      <w:docGrid w:linePitch="354"/>
     </w:sectPr>
   </w:body>
 </w:document>
@@ -6342,28 +6400,28 @@
 </file>
 
 <file path=customXml/item1.xml><?xml version="1.0" encoding="utf-8"?>
-<b:Sources xmlns:b="http://schemas.openxmlformats.org/officeDocument/2006/bibliography" xmlns="http://schemas.openxmlformats.org/officeDocument/2006/bibliography" SelectedStyle="\APASixthEditionOfficeOnline.xsl" StyleName="APA" Version="6"/>
-</file>
-
-<file path=customXml/item2.xml><?xml version="1.0" encoding="utf-8"?>
 <go:gDocsCustomXmlDataStorage xmlns:go="http://customooxmlschemas.google.com/" xmlns:r="http://schemas.openxmlformats.org/officeDocument/2006/relationships">
   <go:docsCustomData xmlns:go="http://customooxmlschemas.google.com/" roundtripDataSignature="AMtx7mgapeHloaDsqyefulKCBYnfN2QC+Q==">AMUW2mWi56rwddAYy4pKA1NcgkVLPxodlymCsMailvN4LPacsO6FJ4h14z9RsutSJrpLsCAoja8+gGQIJtVkOVqJ1L6xGHzG1Nn06PGAm1T2iF6girlar2c=</go:docsCustomData>
 </go:gDocsCustomXmlDataStorage>
 </file>
 
-<file path=customXml/itemProps1.xml><?xml version="1.0" encoding="utf-8"?>
-<ds:datastoreItem xmlns:ds="http://schemas.openxmlformats.org/officeDocument/2006/customXml" ds:itemID="{B3DD904E-0412-4905-9094-C58D14652FD1}">
-  <ds:schemaRefs>
-    <ds:schemaRef ds:uri="http://schemas.openxmlformats.org/officeDocument/2006/bibliography"/>
-  </ds:schemaRefs>
-</ds:datastoreItem>
+<file path=customXml/item2.xml><?xml version="1.0" encoding="utf-8"?>
+<b:Sources xmlns:b="http://schemas.openxmlformats.org/officeDocument/2006/bibliography" xmlns="http://schemas.openxmlformats.org/officeDocument/2006/bibliography" SelectedStyle="\APASixthEditionOfficeOnline.xsl" StyleName="APA" Version="6"/>
 </file>
 
-<file path=customXml/itemProps2.xml><?xml version="1.0" encoding="utf-8"?>
+<file path=customXml/itemProps1.xml><?xml version="1.0" encoding="utf-8"?>
 <ds:datastoreItem xmlns:ds="http://schemas.openxmlformats.org/officeDocument/2006/customXml" ds:itemID="{11111111-1234-1234-1234-123412341234}">
   <ds:schemaRefs>
     <ds:schemaRef ds:uri="http://customooxmlschemas.google.com/"/>
     <ds:schemaRef ds:uri="http://schemas.openxmlformats.org/officeDocument/2006/relationships"/>
   </ds:schemaRefs>
 </ds:datastoreItem>
+</file>
+
+<file path=customXml/itemProps2.xml><?xml version="1.0" encoding="utf-8"?>
+<ds:datastoreItem xmlns:ds="http://schemas.openxmlformats.org/officeDocument/2006/customXml" ds:itemID="{B3DD904E-0412-4905-9094-C58D14652FD1}">
+  <ds:schemaRefs>
+    <ds:schemaRef ds:uri="http://schemas.openxmlformats.org/officeDocument/2006/bibliography"/>
+  </ds:schemaRefs>
+</ds:datastoreItem>
 </file>
</xml_diff>